<commit_message>
Opprettet og oppdaterte dokumentasjon plan dokumenter
</commit_message>
<xml_diff>
--- a/parkx_dokumentasjon/Dokumentasjon plan.docx
+++ b/parkx_dokumentasjon/Dokumentasjon plan.docx
@@ -214,13 +214,340 @@
         </w:numPr>
       </w:pPr>
       <w:r>
-        <w:t>gjennom dokumentasjonen og</w:t>
-      </w:r>
-      <w:r>
-        <w:t xml:space="preserve"> </w:t>
-      </w:r>
-      <w:r>
-        <w:t>forstå problemet, hva som skal utvikles og hva som er viktig med systemet som utvikles</w:t>
+        <w:t>gjennom dokumentasjonen og forstå problemet, hva som skal utvikles og hva som er viktig med systemet som utvikles</w:t>
+      </w:r>
+    </w:p>
+    <w:p>
+      <w:pPr>
+        <w:pStyle w:val="Listeavsnitt"/>
+        <w:numPr>
+          <w:ilvl w:val="0"/>
+          <w:numId w:val="1"/>
+        </w:numPr>
+      </w:pPr>
+      <w:r>
+        <w:t xml:space="preserve">Hver person på gruppa skal lage to diagrammer </w:t>
+      </w:r>
+      <w:r>
+        <w:t>–</w:t>
+      </w:r>
+      <w:r>
+        <w:t xml:space="preserve"> Disse</w:t>
+      </w:r>
+      <w:r>
+        <w:t xml:space="preserve"> </w:t>
+      </w:r>
+      <w:r>
+        <w:t>diagrammene kan være enten dataflytdiagram, sekvensdiagram,</w:t>
+      </w:r>
+      <w:r>
+        <w:t xml:space="preserve"> </w:t>
+      </w:r>
+      <w:r>
+        <w:t>tilstandsdiagram eller aktivitetsdiagram. Diagrammene skal vise</w:t>
+      </w:r>
+      <w:r>
+        <w:t xml:space="preserve"> </w:t>
+      </w:r>
+      <w:r>
+        <w:t>ulike funksjoner i systemet.</w:t>
+      </w:r>
+      <w:r>
+        <w:t xml:space="preserve"> </w:t>
+      </w:r>
+      <w:r>
+        <w:t>Legg inn diagrammene der det er relevant i teksten, ikke for seg</w:t>
+      </w:r>
+      <w:r>
+        <w:t xml:space="preserve"> </w:t>
+      </w:r>
+      <w:r>
+        <w:t>selv ved siden av eller til slutt i prosjektdokumentasjonen</w:t>
+      </w:r>
+    </w:p>
+    <w:p>
+      <w:pPr>
+        <w:pStyle w:val="Listeavsnitt"/>
+        <w:numPr>
+          <w:ilvl w:val="0"/>
+          <w:numId w:val="1"/>
+        </w:numPr>
+      </w:pPr>
+      <w:r>
+        <w:t xml:space="preserve">Beskriv gjerne </w:t>
+      </w:r>
+      <w:proofErr w:type="spellStart"/>
+      <w:r>
+        <w:t>personas</w:t>
+      </w:r>
+      <w:proofErr w:type="spellEnd"/>
+      <w:r>
+        <w:t xml:space="preserve"> og utvidede brukerhistorier i</w:t>
+      </w:r>
+      <w:r>
+        <w:t xml:space="preserve"> </w:t>
+      </w:r>
+      <w:r>
+        <w:t>prosjektdokumentasjonen!</w:t>
+      </w:r>
+    </w:p>
+    <w:p>
+      <w:pPr>
+        <w:pStyle w:val="Listeavsnitt"/>
+        <w:numPr>
+          <w:ilvl w:val="0"/>
+          <w:numId w:val="1"/>
+        </w:numPr>
+      </w:pPr>
+      <w:proofErr w:type="spellStart"/>
+      <w:r>
+        <w:t>Notér</w:t>
+      </w:r>
+      <w:proofErr w:type="spellEnd"/>
+      <w:r>
+        <w:t xml:space="preserve"> hvilke krav som er implementert i prototypen i</w:t>
+      </w:r>
+      <w:r>
+        <w:t xml:space="preserve"> </w:t>
+      </w:r>
+      <w:r>
+        <w:t>prosjektdokumentasjonen - f.eks. ved å bare notere [implementert] på</w:t>
+      </w:r>
+      <w:r>
+        <w:t xml:space="preserve"> </w:t>
+      </w:r>
+      <w:r>
+        <w:t>kravene.</w:t>
+      </w:r>
+    </w:p>
+    <w:p>
+      <w:pPr>
+        <w:pStyle w:val="Listeavsnitt"/>
+        <w:numPr>
+          <w:ilvl w:val="1"/>
+          <w:numId w:val="1"/>
+        </w:numPr>
+      </w:pPr>
+      <w:r>
+        <w:t>Lenk kravene til hvilken test som viser at kravet er implementert</w:t>
+      </w:r>
+    </w:p>
+    <w:p>
+      <w:pPr>
+        <w:pStyle w:val="Listeavsnitt"/>
+        <w:numPr>
+          <w:ilvl w:val="1"/>
+          <w:numId w:val="1"/>
+        </w:numPr>
+      </w:pPr>
+      <w:r>
+        <w:t>Denne krav &lt;-&gt; test-relasjonen viser at dere tester viktig</w:t>
+      </w:r>
+      <w:r>
+        <w:t xml:space="preserve"> </w:t>
+      </w:r>
+      <w:r>
+        <w:t>funksjonalitet og sørger for at dere passer på testene underveis!</w:t>
+      </w:r>
+    </w:p>
+    <w:p>
+      <w:pPr>
+        <w:pStyle w:val="Listeavsnitt"/>
+        <w:numPr>
+          <w:ilvl w:val="0"/>
+          <w:numId w:val="1"/>
+        </w:numPr>
+      </w:pPr>
+      <w:r>
+        <w:t>Lenk gjerne testene til kravene også -</w:t>
+      </w:r>
+      <w:r>
+        <w:t xml:space="preserve"> </w:t>
+      </w:r>
+      <w:r>
+        <w:t xml:space="preserve"> // </w:t>
+      </w:r>
+      <w:proofErr w:type="spellStart"/>
+      <w:r>
+        <w:t>Implements</w:t>
+      </w:r>
+      <w:proofErr w:type="spellEnd"/>
+      <w:r>
+        <w:t xml:space="preserve"> PARKING.PAYMENT.01</w:t>
+      </w:r>
+    </w:p>
+    <w:p>
+      <w:pPr>
+        <w:pStyle w:val="Listeavsnitt"/>
+        <w:numPr>
+          <w:ilvl w:val="0"/>
+          <w:numId w:val="1"/>
+        </w:numPr>
+      </w:pPr>
+      <w:proofErr w:type="spellStart"/>
+      <w:r>
+        <w:t>G</w:t>
+      </w:r>
+      <w:r>
+        <w:t>ruppér</w:t>
+      </w:r>
+      <w:proofErr w:type="spellEnd"/>
+      <w:r>
+        <w:t xml:space="preserve"> kravene etter funksjonsområde - ikke etter bruker</w:t>
+      </w:r>
+    </w:p>
+    <w:p>
+      <w:pPr>
+        <w:pStyle w:val="Listeavsnitt"/>
+        <w:numPr>
+          <w:ilvl w:val="0"/>
+          <w:numId w:val="1"/>
+        </w:numPr>
+      </w:pPr>
+      <w:r>
+        <w:t>Antall tester? 15 - 150</w:t>
+      </w:r>
+    </w:p>
+    <w:p>
+      <w:pPr>
+        <w:pStyle w:val="Listeavsnitt"/>
+        <w:numPr>
+          <w:ilvl w:val="0"/>
+          <w:numId w:val="1"/>
+        </w:numPr>
+      </w:pPr>
+      <w:r>
+        <w:t>Det første sensor gjerne gjør er å kjøre testene - pass på at INGEN feiler i</w:t>
+      </w:r>
+      <w:r>
+        <w:t xml:space="preserve"> </w:t>
+      </w:r>
+      <w:r>
+        <w:t>det det dere leverer (tester skal IKKE feile - om dere forventer feil resultat</w:t>
+      </w:r>
+      <w:r>
+        <w:t xml:space="preserve"> </w:t>
+      </w:r>
+      <w:r>
+        <w:t>tilbake, så skal dere sammenligne med det gale resultatet)</w:t>
+      </w:r>
+      <w:r>
+        <w:t xml:space="preserve"> </w:t>
+      </w:r>
+      <w:r>
+        <w:t>Testdekning - og husk at ingen tester skal feile</w:t>
+      </w:r>
+    </w:p>
+    <w:p>
+      <w:pPr>
+        <w:pStyle w:val="Listeavsnitt"/>
+        <w:numPr>
+          <w:ilvl w:val="0"/>
+          <w:numId w:val="1"/>
+        </w:numPr>
+      </w:pPr>
+    </w:p>
+    <w:p>
+      <w:pPr>
+        <w:pStyle w:val="Listeavsnitt"/>
+        <w:numPr>
+          <w:ilvl w:val="0"/>
+          <w:numId w:val="1"/>
+        </w:numPr>
+      </w:pPr>
+      <w:r>
+        <w:t xml:space="preserve"> “Run all tests” i IDE-et hvis ferdig oppsatt - hvis ikke, beskriv i</w:t>
+      </w:r>
+      <w:r>
+        <w:t xml:space="preserve"> </w:t>
+      </w:r>
+      <w:r>
+        <w:t>prosjektdokumentasjonen og README.md hvordan testene kjøres!</w:t>
+      </w:r>
+    </w:p>
+    <w:p>
+      <w:pPr>
+        <w:pStyle w:val="Listeavsnitt"/>
+        <w:numPr>
+          <w:ilvl w:val="0"/>
+          <w:numId w:val="1"/>
+        </w:numPr>
+      </w:pPr>
+      <w:r>
+        <w:t xml:space="preserve">Tenk på feilsituasjoner (og test) - slik som at betaling kan feile </w:t>
+      </w:r>
+      <w:r>
+        <w:t>–</w:t>
+      </w:r>
+      <w:r>
+        <w:t xml:space="preserve"> kan</w:t>
+      </w:r>
+      <w:r>
+        <w:t xml:space="preserve"> </w:t>
+      </w:r>
+      <w:r>
+        <w:t>implementeres ved at dere har egne kortnumre som gir feil dersom dere</w:t>
+      </w:r>
+      <w:r>
+        <w:t xml:space="preserve"> </w:t>
+      </w:r>
+      <w:r>
+        <w:t xml:space="preserve">skal </w:t>
+      </w:r>
+      <w:proofErr w:type="spellStart"/>
+      <w:r>
+        <w:t>fake</w:t>
+      </w:r>
+      <w:proofErr w:type="spellEnd"/>
+      <w:r>
+        <w:t xml:space="preserve"> betaling i applikasjonen</w:t>
+      </w:r>
+    </w:p>
+    <w:p>
+      <w:pPr>
+        <w:pStyle w:val="Listeavsnitt"/>
+        <w:numPr>
+          <w:ilvl w:val="0"/>
+          <w:numId w:val="1"/>
+        </w:numPr>
+      </w:pPr>
+      <w:r>
+        <w:lastRenderedPageBreak/>
+        <w:drawing>
+          <wp:inline distT="0" distB="0" distL="0" distR="0" wp14:anchorId="7230824F" wp14:editId="6426C33A">
+            <wp:extent cx="5760720" cy="2969260"/>
+            <wp:effectExtent l="0" t="0" r="0" b="2540"/>
+            <wp:docPr id="1" name="Bilde 1"/>
+            <wp:cNvGraphicFramePr>
+              <a:graphicFrameLocks xmlns:a="http://schemas.openxmlformats.org/drawingml/2006/main" noChangeAspect="1"/>
+            </wp:cNvGraphicFramePr>
+            <a:graphic xmlns:a="http://schemas.openxmlformats.org/drawingml/2006/main">
+              <a:graphicData uri="http://schemas.openxmlformats.org/drawingml/2006/picture">
+                <pic:pic xmlns:pic="http://schemas.openxmlformats.org/drawingml/2006/picture">
+                  <pic:nvPicPr>
+                    <pic:cNvPr id="1" name=""/>
+                    <pic:cNvPicPr/>
+                  </pic:nvPicPr>
+                  <pic:blipFill>
+                    <a:blip r:embed="rId5"/>
+                    <a:stretch>
+                      <a:fillRect/>
+                    </a:stretch>
+                  </pic:blipFill>
+                  <pic:spPr>
+                    <a:xfrm>
+                      <a:off x="0" y="0"/>
+                      <a:ext cx="5760720" cy="2969260"/>
+                    </a:xfrm>
+                    <a:prstGeom prst="rect">
+                      <a:avLst/>
+                    </a:prstGeom>
+                  </pic:spPr>
+                </pic:pic>
+              </a:graphicData>
+            </a:graphic>
+          </wp:inline>
+        </w:drawing>
       </w:r>
     </w:p>
     <w:p>
@@ -398,7 +725,7 @@
   <w:abstractNum w:abstractNumId="0" w15:restartNumberingAfterBreak="0">
     <w:nsid w:val="68D57FC3"/>
     <w:multiLevelType w:val="hybridMultilevel"/>
-    <w:tmpl w:val="60CCE602"/>
+    <w:tmpl w:val="E8303B52"/>
     <w:lvl w:ilvl="0" w:tplc="04140001">
       <w:start w:val="1"/>
       <w:numFmt w:val="bullet"/>
@@ -411,7 +738,7 @@
         <w:rFonts w:ascii="Symbol" w:hAnsi="Symbol" w:hint="default"/>
       </w:rPr>
     </w:lvl>
-    <w:lvl w:ilvl="1" w:tplc="04140003" w:tentative="1">
+    <w:lvl w:ilvl="1" w:tplc="04140003">
       <w:start w:val="1"/>
       <w:numFmt w:val="bullet"/>
       <w:lvlText w:val="o"/>

</xml_diff>